<commit_message>
Change month with Ms Team info Signed-off-by: Tetsumaro <s3923443@student.rmit.edu.au>
</commit_message>
<xml_diff>
--- a/MS Teams Info/Final/Group # 12 - MS.docx
+++ b/MS Teams Info/Final/Group # 12 - MS.docx
@@ -365,51 +365,7 @@
                                     <w:sz w:val="28"/>
                                     <w:szCs w:val="28"/>
                                   </w:rPr>
-                                  <w:t xml:space="preserve">Ahmet </w:t>
-                                </w:r>
-                                <w:proofErr w:type="spellStart"/>
-                                <w:r>
-                                  <w:rPr>
-                                    <w:rFonts w:ascii="Amasis MT Pro" w:hAnsi="Amasis MT Pro"/>
-                                    <w:i/>
-                                    <w:iCs/>
-                                    <w:sz w:val="28"/>
-                                    <w:szCs w:val="28"/>
-                                  </w:rPr>
-                                  <w:t>Akgun</w:t>
-                                </w:r>
-                                <w:proofErr w:type="spellEnd"/>
-                                <w:r>
-                                  <w:rPr>
-                                    <w:rFonts w:ascii="Amasis MT Pro" w:hAnsi="Amasis MT Pro"/>
-                                    <w:i/>
-                                    <w:iCs/>
-                                    <w:sz w:val="28"/>
-                                    <w:szCs w:val="28"/>
-                                  </w:rPr>
-                                  <w:t xml:space="preserve">, </w:t>
-                                </w:r>
-                                <w:proofErr w:type="spellStart"/>
-                                <w:r>
-                                  <w:rPr>
-                                    <w:rFonts w:ascii="Amasis MT Pro" w:hAnsi="Amasis MT Pro"/>
-                                    <w:i/>
-                                    <w:iCs/>
-                                    <w:sz w:val="28"/>
-                                    <w:szCs w:val="28"/>
-                                  </w:rPr>
-                                  <w:t>Brandin</w:t>
-                                </w:r>
-                                <w:proofErr w:type="spellEnd"/>
-                                <w:r>
-                                  <w:rPr>
-                                    <w:rFonts w:ascii="Amasis MT Pro" w:hAnsi="Amasis MT Pro"/>
-                                    <w:i/>
-                                    <w:iCs/>
-                                    <w:sz w:val="28"/>
-                                    <w:szCs w:val="28"/>
-                                  </w:rPr>
-                                  <w:t xml:space="preserve"> </w:t>
+                                  <w:t xml:space="preserve">Ahmet Akgun, Brandin </w:t>
                                 </w:r>
                                 <w:proofErr w:type="spellStart"/>
                                 <w:r>
@@ -2045,16 +2001,7 @@
             <w:sz w:val="24"/>
             <w:szCs w:val="24"/>
           </w:rPr>
-          <w:t>Ag</w:t>
-        </w:r>
-        <w:r>
-          <w:rPr>
-            <w:rStyle w:val="Hyperlink"/>
-            <w:rFonts w:ascii="Arial" w:hAnsi="Arial" w:cs="Arial"/>
-            <w:sz w:val="24"/>
-            <w:szCs w:val="24"/>
-          </w:rPr>
-          <w:t>enda</w:t>
+          <w:t>Agenda</w:t>
         </w:r>
       </w:hyperlink>
       <w:r>
@@ -2073,16 +2020,7 @@
             <w:sz w:val="24"/>
             <w:szCs w:val="24"/>
           </w:rPr>
-          <w:t>Rec</w:t>
-        </w:r>
-        <w:r>
-          <w:rPr>
-            <w:rStyle w:val="Hyperlink"/>
-            <w:rFonts w:ascii="Arial" w:hAnsi="Arial" w:cs="Arial"/>
-            <w:sz w:val="24"/>
-            <w:szCs w:val="24"/>
-          </w:rPr>
-          <w:t>ording</w:t>
+          <w:t>Recording</w:t>
         </w:r>
       </w:hyperlink>
       <w:r>
@@ -2101,16 +2039,7 @@
             <w:sz w:val="24"/>
             <w:szCs w:val="24"/>
           </w:rPr>
-          <w:t>Action</w:t>
-        </w:r>
-        <w:r>
-          <w:rPr>
-            <w:rStyle w:val="Hyperlink"/>
-            <w:rFonts w:ascii="Arial" w:hAnsi="Arial" w:cs="Arial"/>
-            <w:sz w:val="24"/>
-            <w:szCs w:val="24"/>
-          </w:rPr>
-          <w:t>s</w:t>
+          <w:t>Actions</w:t>
         </w:r>
       </w:hyperlink>
     </w:p>
@@ -2146,16 +2075,7 @@
             <w:sz w:val="24"/>
             <w:szCs w:val="24"/>
           </w:rPr>
-          <w:t>Ag</w:t>
-        </w:r>
-        <w:r>
-          <w:rPr>
-            <w:rStyle w:val="Hyperlink"/>
-            <w:rFonts w:ascii="Arial" w:hAnsi="Arial" w:cs="Arial"/>
-            <w:sz w:val="24"/>
-            <w:szCs w:val="24"/>
-          </w:rPr>
-          <w:t>enda</w:t>
+          <w:t>Agenda</w:t>
         </w:r>
       </w:hyperlink>
       <w:r>
@@ -2174,16 +2094,7 @@
             <w:sz w:val="24"/>
             <w:szCs w:val="24"/>
           </w:rPr>
-          <w:t>Rec</w:t>
-        </w:r>
-        <w:r>
-          <w:rPr>
-            <w:rStyle w:val="Hyperlink"/>
-            <w:rFonts w:ascii="Arial" w:hAnsi="Arial" w:cs="Arial"/>
-            <w:sz w:val="24"/>
-            <w:szCs w:val="24"/>
-          </w:rPr>
-          <w:t>ording</w:t>
+          <w:t>Recording</w:t>
         </w:r>
       </w:hyperlink>
       <w:r>
@@ -2257,16 +2168,7 @@
             <w:sz w:val="24"/>
             <w:szCs w:val="24"/>
           </w:rPr>
-          <w:t>Rec</w:t>
-        </w:r>
-        <w:r>
-          <w:rPr>
-            <w:rStyle w:val="Hyperlink"/>
-            <w:rFonts w:ascii="Arial" w:hAnsi="Arial" w:cs="Arial"/>
-            <w:sz w:val="24"/>
-            <w:szCs w:val="24"/>
-          </w:rPr>
-          <w:t>ording</w:t>
+          <w:t>Recording</w:t>
         </w:r>
       </w:hyperlink>
       <w:r>
@@ -2311,7 +2213,23 @@
           <w:sz w:val="24"/>
           <w:szCs w:val="24"/>
         </w:rPr>
-        <w:t xml:space="preserve">03/09/21 </w:t>
+        <w:t>03/</w:t>
+      </w:r>
+      <w:r>
+        <w:rPr>
+          <w:rFonts w:ascii="Arial" w:hAnsi="Arial" w:cs="Arial"/>
+          <w:sz w:val="24"/>
+          <w:szCs w:val="24"/>
+        </w:rPr>
+        <w:t>10</w:t>
+      </w:r>
+      <w:r>
+        <w:rPr>
+          <w:rFonts w:ascii="Arial" w:hAnsi="Arial" w:cs="Arial"/>
+          <w:sz w:val="24"/>
+          <w:szCs w:val="24"/>
+        </w:rPr>
+        <w:t xml:space="preserve">/21 </w:t>
       </w:r>
       <w:hyperlink w:anchor="Agenda_4" w:history="1">
         <w:r>
@@ -2340,16 +2258,7 @@
             <w:sz w:val="24"/>
             <w:szCs w:val="24"/>
           </w:rPr>
-          <w:t>Recor</w:t>
-        </w:r>
-        <w:r>
-          <w:rPr>
-            <w:rStyle w:val="Hyperlink"/>
-            <w:rFonts w:ascii="Arial" w:hAnsi="Arial" w:cs="Arial"/>
-            <w:sz w:val="24"/>
-            <w:szCs w:val="24"/>
-          </w:rPr>
-          <w:t>ding</w:t>
+          <w:t>Recording</w:t>
         </w:r>
       </w:hyperlink>
       <w:hyperlink w:anchor="Action_4" w:history="1">
@@ -2386,7 +2295,23 @@
           <w:sz w:val="24"/>
           <w:szCs w:val="24"/>
         </w:rPr>
-        <w:t xml:space="preserve">07/09/21 </w:t>
+        <w:t>07/</w:t>
+      </w:r>
+      <w:r>
+        <w:rPr>
+          <w:rFonts w:ascii="Arial" w:hAnsi="Arial" w:cs="Arial"/>
+          <w:sz w:val="24"/>
+          <w:szCs w:val="24"/>
+        </w:rPr>
+        <w:t>10</w:t>
+      </w:r>
+      <w:r>
+        <w:rPr>
+          <w:rFonts w:ascii="Arial" w:hAnsi="Arial" w:cs="Arial"/>
+          <w:sz w:val="24"/>
+          <w:szCs w:val="24"/>
+        </w:rPr>
+        <w:t xml:space="preserve">/21 </w:t>
       </w:r>
       <w:hyperlink w:anchor="Agenda_5" w:history="1">
         <w:r>
@@ -2415,16 +2340,7 @@
             <w:sz w:val="24"/>
             <w:szCs w:val="24"/>
           </w:rPr>
-          <w:t>Reco</w:t>
-        </w:r>
-        <w:r>
-          <w:rPr>
-            <w:rStyle w:val="Hyperlink"/>
-            <w:rFonts w:ascii="Arial" w:hAnsi="Arial" w:cs="Arial"/>
-            <w:sz w:val="24"/>
-            <w:szCs w:val="24"/>
-          </w:rPr>
-          <w:t>rding</w:t>
+          <w:t>Recording</w:t>
         </w:r>
       </w:hyperlink>
       <w:r>
@@ -2469,7 +2385,23 @@
           <w:sz w:val="24"/>
           <w:szCs w:val="24"/>
         </w:rPr>
-        <w:t xml:space="preserve">10/09/21 </w:t>
+        <w:t>10/</w:t>
+      </w:r>
+      <w:r>
+        <w:rPr>
+          <w:rFonts w:ascii="Arial" w:hAnsi="Arial" w:cs="Arial"/>
+          <w:sz w:val="24"/>
+          <w:szCs w:val="24"/>
+        </w:rPr>
+        <w:t>10</w:t>
+      </w:r>
+      <w:r>
+        <w:rPr>
+          <w:rFonts w:ascii="Arial" w:hAnsi="Arial" w:cs="Arial"/>
+          <w:sz w:val="24"/>
+          <w:szCs w:val="24"/>
+        </w:rPr>
+        <w:t xml:space="preserve">/21 </w:t>
       </w:r>
       <w:hyperlink w:anchor="Agenda_6" w:history="1">
         <w:r>
@@ -2498,16 +2430,7 @@
             <w:sz w:val="24"/>
             <w:szCs w:val="24"/>
           </w:rPr>
-          <w:t>R</w:t>
-        </w:r>
-        <w:r>
-          <w:rPr>
-            <w:rStyle w:val="Hyperlink"/>
-            <w:rFonts w:ascii="Arial" w:hAnsi="Arial" w:cs="Arial"/>
-            <w:sz w:val="24"/>
-            <w:szCs w:val="24"/>
-          </w:rPr>
-          <w:t>ecording</w:t>
+          <w:t>Recording</w:t>
         </w:r>
       </w:hyperlink>
       <w:r>
@@ -2552,7 +2475,23 @@
           <w:sz w:val="24"/>
           <w:szCs w:val="24"/>
         </w:rPr>
-        <w:t xml:space="preserve">14/09/21 </w:t>
+        <w:t>14/</w:t>
+      </w:r>
+      <w:r>
+        <w:rPr>
+          <w:rFonts w:ascii="Arial" w:hAnsi="Arial" w:cs="Arial"/>
+          <w:sz w:val="24"/>
+          <w:szCs w:val="24"/>
+        </w:rPr>
+        <w:t>10</w:t>
+      </w:r>
+      <w:r>
+        <w:rPr>
+          <w:rFonts w:ascii="Arial" w:hAnsi="Arial" w:cs="Arial"/>
+          <w:sz w:val="24"/>
+          <w:szCs w:val="24"/>
+        </w:rPr>
+        <w:t xml:space="preserve">/21 </w:t>
       </w:r>
       <w:hyperlink w:anchor="Agenda_7" w:history="1">
         <w:r>
@@ -2581,16 +2520,7 @@
             <w:sz w:val="24"/>
             <w:szCs w:val="24"/>
           </w:rPr>
-          <w:t>Record</w:t>
-        </w:r>
-        <w:r>
-          <w:rPr>
-            <w:rStyle w:val="Hyperlink"/>
-            <w:rFonts w:ascii="Arial" w:hAnsi="Arial" w:cs="Arial"/>
-            <w:sz w:val="24"/>
-            <w:szCs w:val="24"/>
-          </w:rPr>
-          <w:t>ing</w:t>
+          <w:t>Recording</w:t>
         </w:r>
       </w:hyperlink>
       <w:r>
@@ -11787,31 +11717,7 @@
           <w:szCs w:val="22"/>
           <w:lang w:val="en-US"/>
         </w:rPr>
-        <w:t xml:space="preserve"> (</w:t>
-      </w:r>
-      <w:proofErr w:type="spellStart"/>
-      <w:r>
-        <w:rPr>
-          <w:rStyle w:val="normaltextrun"/>
-          <w:rFonts w:ascii="Georgia" w:hAnsi="Georgia"/>
-          <w:color w:val="414042"/>
-          <w:sz w:val="22"/>
-          <w:szCs w:val="22"/>
-          <w:lang w:val="en-US"/>
-        </w:rPr>
-        <w:t>Tetsu</w:t>
-      </w:r>
-      <w:proofErr w:type="spellEnd"/>
-      <w:r>
-        <w:rPr>
-          <w:rStyle w:val="normaltextrun"/>
-          <w:rFonts w:ascii="Georgia" w:hAnsi="Georgia"/>
-          <w:color w:val="414042"/>
-          <w:sz w:val="22"/>
-          <w:szCs w:val="22"/>
-          <w:lang w:val="en-US"/>
-        </w:rPr>
-        <w:t>)</w:t>
+        <w:t xml:space="preserve"> (Tetsu)</w:t>
       </w:r>
     </w:p>
     <w:p>
@@ -25072,6 +24978,7 @@
   </w:font>
   <w:font w:name="Yu Mincho">
     <w:altName w:val="游明朝"/>
+    <w:panose1 w:val="02020400000000000000"/>
     <w:charset w:val="80"/>
     <w:family w:val="roman"/>
     <w:pitch w:val="variable"/>
@@ -25163,6 +25070,7 @@
     <w:rsid w:val="003A5241"/>
     <w:rsid w:val="00592639"/>
     <w:rsid w:val="008D1AD1"/>
+    <w:rsid w:val="00AD01F7"/>
   </w:rsids>
   <m:mathPr>
     <m:mathFont m:val="Cambria Math"/>
@@ -26055,9 +25963,12 @@
 </file>
 
 <file path=customXml/item3.xml><?xml version="1.0" encoding="utf-8"?>
-<p:properties xmlns:p="http://schemas.microsoft.com/office/2006/metadata/properties" xmlns:xsi="http://www.w3.org/2001/XMLSchema-instance" xmlns:pc="http://schemas.microsoft.com/office/infopath/2007/PartnerControls">
-  <documentManagement/>
-</p:properties>
+<?mso-contentType ?>
+<FormTemplates xmlns="http://schemas.microsoft.com/sharepoint/v3/contenttype/forms">
+  <Display>DocumentLibraryForm</Display>
+  <Edit>DocumentLibraryForm</Edit>
+  <New>DocumentLibraryForm</New>
+</FormTemplates>
 </file>
 
 <file path=customXml/item4.xml><?xml version="1.0" encoding="utf-8"?>
@@ -26252,12 +26163,9 @@
 </file>
 
 <file path=customXml/item5.xml><?xml version="1.0" encoding="utf-8"?>
-<?mso-contentType ?>
-<FormTemplates xmlns="http://schemas.microsoft.com/sharepoint/v3/contenttype/forms">
-  <Display>DocumentLibraryForm</Display>
-  <Edit>DocumentLibraryForm</Edit>
-  <New>DocumentLibraryForm</New>
-</FormTemplates>
+<p:properties xmlns:p="http://schemas.microsoft.com/office/2006/metadata/properties" xmlns:xsi="http://www.w3.org/2001/XMLSchema-instance" xmlns:pc="http://schemas.microsoft.com/office/infopath/2007/PartnerControls">
+  <documentManagement/>
+</p:properties>
 </file>
 
 <file path=customXml/itemProps1.xml><?xml version="1.0" encoding="utf-8"?>
@@ -26277,10 +26185,9 @@
 </file>
 
 <file path=customXml/itemProps3.xml><?xml version="1.0" encoding="utf-8"?>
-<ds:datastoreItem xmlns:ds="http://schemas.openxmlformats.org/officeDocument/2006/customXml" ds:itemID="{060A577B-C88F-4D7F-8AE9-3AADD39FB869}">
+<ds:datastoreItem xmlns:ds="http://schemas.openxmlformats.org/officeDocument/2006/customXml" ds:itemID="{1EED052B-D886-4294-9C60-FD5C49F8EA6A}">
   <ds:schemaRefs>
-    <ds:schemaRef ds:uri="http://schemas.microsoft.com/office/2006/metadata/properties"/>
-    <ds:schemaRef ds:uri="http://schemas.microsoft.com/office/infopath/2007/PartnerControls"/>
+    <ds:schemaRef ds:uri="http://schemas.microsoft.com/sharepoint/v3/contenttype/forms"/>
   </ds:schemaRefs>
 </ds:datastoreItem>
 </file>
@@ -26305,9 +26212,10 @@
 </file>
 
 <file path=customXml/itemProps5.xml><?xml version="1.0" encoding="utf-8"?>
-<ds:datastoreItem xmlns:ds="http://schemas.openxmlformats.org/officeDocument/2006/customXml" ds:itemID="{1EED052B-D886-4294-9C60-FD5C49F8EA6A}">
+<ds:datastoreItem xmlns:ds="http://schemas.openxmlformats.org/officeDocument/2006/customXml" ds:itemID="{060A577B-C88F-4D7F-8AE9-3AADD39FB869}">
   <ds:schemaRefs>
-    <ds:schemaRef ds:uri="http://schemas.microsoft.com/sharepoint/v3/contenttype/forms"/>
+    <ds:schemaRef ds:uri="http://schemas.microsoft.com/office/2006/metadata/properties"/>
+    <ds:schemaRef ds:uri="http://schemas.microsoft.com/office/infopath/2007/PartnerControls"/>
   </ds:schemaRefs>
 </ds:datastoreItem>
 </file>
</xml_diff>